<commit_message>
Work on inherited styles
</commit_message>
<xml_diff>
--- a/spec/fixtures/styled.docx
+++ b/spec/fixtures/styled.docx
@@ -5,6 +5,8 @@
     <w:p>
       <w:pPr>
         <w:pStyle w:val="style1"/>
+        <w:spacing w:after="238" w:before="238"/>
+        <w:contextualSpacing w:val="false"/>
         <w:rPr/>
       </w:pPr>
       <w:r>
@@ -14,7 +16,7 @@
     </w:p>
     <w:p>
       <w:pPr>
-        <w:pStyle w:val="style16"/>
+        <w:pStyle w:val="style17"/>
         <w:rPr/>
       </w:pPr>
       <w:r>
@@ -24,7 +26,7 @@
     </w:p>
     <w:p>
       <w:pPr>
-        <w:pStyle w:val="style23"/>
+        <w:pStyle w:val="style24"/>
         <w:rPr/>
       </w:pPr>
       <w:r>
@@ -40,7 +42,17 @@
       </w:r>
       <w:r>
         <w:rPr/>
-        <w:t xml:space="preserve"> Vestibulum ante ipsum primis in faucibus orci luctus et ultrices posuere cubilia Curae; Integer vel tortor purus. Vestibulum aliquet dapibus quam sit amet bibendum. Quisque tincidunt magna id nisi fringilla luctus. Etiam sapien nunc, consectetur sed consequat eget, porttitor eu lectus. </w:t>
+        <w:t xml:space="preserve"> Vestibulum ante ipsum primis in faucibus orci luctus et ultrices posuere cubilia Curae; Integer vel tortor purus. </w:t>
+      </w:r>
+      <w:r>
+        <w:rPr>
+          <w:rStyle w:val="style15"/>
+        </w:rPr>
+        <w:t>Vestibulum</w:t>
+      </w:r>
+      <w:r>
+        <w:rPr/>
+        <w:t xml:space="preserve"> aliquet dapibus quam sit amet bibendum. Quisque tincidunt magna id nisi fringilla luctus. Etiam sapien nunc, consectetur sed consequat eget, porttitor eu lectus. </w:t>
       </w:r>
       <w:r>
         <w:rPr>
@@ -57,7 +69,7 @@
     </w:p>
     <w:p>
       <w:pPr>
-        <w:pStyle w:val="style16"/>
+        <w:pStyle w:val="style17"/>
         <w:rPr/>
       </w:pPr>
       <w:r>
@@ -67,7 +79,7 @@
     </w:p>
     <w:p>
       <w:pPr>
-        <w:pStyle w:val="style16"/>
+        <w:pStyle w:val="style17"/>
         <w:rPr/>
       </w:pPr>
       <w:r>
@@ -77,7 +89,9 @@
     </w:p>
     <w:p>
       <w:pPr>
-        <w:pStyle w:val="style16"/>
+        <w:pStyle w:val="style17"/>
+        <w:spacing w:after="238" w:before="0"/>
+        <w:contextualSpacing w:val="false"/>
         <w:rPr/>
       </w:pPr>
       <w:r>
@@ -117,7 +131,7 @@
   </w:style>
   <w:style w:styleId="style1" w:type="paragraph">
     <w:name w:val="Heading 1"/>
-    <w:basedOn w:val="style15"/>
+    <w:basedOn w:val="style16"/>
     <w:next w:val="style1"/>
     <w:pPr>
       <w:spacing w:after="238" w:before="238"/>
@@ -131,22 +145,30 @@
   </w:style>
   <w:style w:styleId="style2" w:type="paragraph">
     <w:name w:val="Heading 2"/>
-    <w:basedOn w:val="style15"/>
+    <w:basedOn w:val="style16"/>
     <w:next w:val="style2"/>
     <w:pPr/>
     <w:rPr/>
   </w:style>
   <w:style w:styleId="style3" w:type="paragraph">
     <w:name w:val="Heading 3"/>
-    <w:basedOn w:val="style15"/>
+    <w:basedOn w:val="style16"/>
     <w:next w:val="style3"/>
     <w:pPr/>
     <w:rPr/>
   </w:style>
-  <w:style w:styleId="style15" w:type="paragraph">
+  <w:style w:styleId="style15" w:type="character">
+    <w:name w:val="Emphasis"/>
+    <w:next w:val="style15"/>
+    <w:rPr>
+      <w:i/>
+      <w:iCs/>
+    </w:rPr>
+  </w:style>
+  <w:style w:styleId="style16" w:type="paragraph">
     <w:name w:val="Heading"/>
     <w:basedOn w:val="style0"/>
-    <w:next w:val="style16"/>
+    <w:next w:val="style17"/>
     <w:pPr>
       <w:keepNext/>
       <w:spacing w:after="120" w:before="240"/>
@@ -158,27 +180,27 @@
       <w:szCs w:val="28"/>
     </w:rPr>
   </w:style>
-  <w:style w:styleId="style16" w:type="paragraph">
+  <w:style w:styleId="style17" w:type="paragraph">
     <w:name w:val="Text Body"/>
     <w:basedOn w:val="style0"/>
-    <w:next w:val="style16"/>
+    <w:next w:val="style17"/>
     <w:pPr>
       <w:spacing w:after="238" w:before="0"/>
       <w:contextualSpacing w:val="false"/>
     </w:pPr>
     <w:rPr/>
   </w:style>
-  <w:style w:styleId="style17" w:type="paragraph">
+  <w:style w:styleId="style18" w:type="paragraph">
     <w:name w:val="List"/>
-    <w:basedOn w:val="style16"/>
-    <w:next w:val="style17"/>
-    <w:pPr/>
-    <w:rPr/>
-  </w:style>
-  <w:style w:styleId="style18" w:type="paragraph">
+    <w:basedOn w:val="style17"/>
+    <w:next w:val="style18"/>
+    <w:pPr/>
+    <w:rPr/>
+  </w:style>
+  <w:style w:styleId="style19" w:type="paragraph">
     <w:name w:val="Caption"/>
     <w:basedOn w:val="style0"/>
-    <w:next w:val="style18"/>
+    <w:next w:val="style19"/>
     <w:pPr>
       <w:suppressLineNumbers/>
       <w:spacing w:after="120" w:before="120"/>
@@ -191,44 +213,44 @@
       <w:szCs w:val="24"/>
     </w:rPr>
   </w:style>
-  <w:style w:styleId="style19" w:type="paragraph">
+  <w:style w:styleId="style20" w:type="paragraph">
     <w:name w:val="Index"/>
     <w:basedOn w:val="style0"/>
-    <w:next w:val="style19"/>
+    <w:next w:val="style20"/>
     <w:pPr>
       <w:suppressLineNumbers/>
     </w:pPr>
     <w:rPr/>
   </w:style>
-  <w:style w:styleId="style20" w:type="paragraph">
+  <w:style w:styleId="style21" w:type="paragraph">
     <w:name w:val="Quotations"/>
     <w:basedOn w:val="style0"/>
-    <w:next w:val="style20"/>
-    <w:pPr/>
-    <w:rPr/>
-  </w:style>
-  <w:style w:styleId="style21" w:type="paragraph">
+    <w:next w:val="style21"/>
+    <w:pPr/>
+    <w:rPr/>
+  </w:style>
+  <w:style w:styleId="style22" w:type="paragraph">
     <w:name w:val="Title"/>
-    <w:basedOn w:val="style15"/>
-    <w:next w:val="style21"/>
+    <w:basedOn w:val="style16"/>
+    <w:next w:val="style22"/>
     <w:pPr>
       <w:jc w:val="left"/>
     </w:pPr>
     <w:rPr/>
   </w:style>
-  <w:style w:styleId="style22" w:type="paragraph">
+  <w:style w:styleId="style23" w:type="paragraph">
     <w:name w:val="Subtitle"/>
-    <w:basedOn w:val="style15"/>
-    <w:next w:val="style22"/>
+    <w:basedOn w:val="style16"/>
+    <w:next w:val="style23"/>
     <w:pPr>
       <w:jc w:val="left"/>
     </w:pPr>
     <w:rPr/>
   </w:style>
-  <w:style w:styleId="style23" w:type="paragraph">
+  <w:style w:styleId="style24" w:type="paragraph">
     <w:name w:val="Bold Paragraph"/>
-    <w:basedOn w:val="style16"/>
-    <w:next w:val="style23"/>
+    <w:basedOn w:val="style17"/>
+    <w:next w:val="style24"/>
     <w:pPr/>
     <w:rPr>
       <w:rFonts w:ascii="Arial" w:hAnsi="Arial"/>

</xml_diff>